<commit_message>
Model, Preprocessing and Summary Correction Done
</commit_message>
<xml_diff>
--- a/Group_ID_3_ProjectSummary.docx
+++ b/Group_ID_3_ProjectSummary.docx
@@ -37,14 +37,27 @@
           <w:rFonts w:ascii="Times New Roman" w:hAnsi="Times New Roman" w:cs="Times New Roman"/>
           <w:b/>
           <w:bCs/>
+          <w:color w:val="222222"/>
           <w:sz w:val="32"/>
           <w:szCs w:val="32"/>
-        </w:rPr>
-        <w:t>Medical Image Analysis and Report Generation</w:t>
-      </w:r>
-    </w:p>
-    <w:p>
-      <w:pPr>
+          <w:shd w:val="clear" w:color="auto" w:fill="FFFFFF"/>
+        </w:rPr>
+        <w:t>Osteoarthritis</w:t>
+      </w:r>
+      <w:r>
+        <w:rPr>
+          <w:rFonts w:ascii="Times New Roman" w:hAnsi="Times New Roman" w:cs="Times New Roman"/>
+          <w:b/>
+          <w:bCs/>
+          <w:sz w:val="32"/>
+          <w:szCs w:val="32"/>
+        </w:rPr>
+        <w:t xml:space="preserve"> Detection and Report Generation</w:t>
+      </w:r>
+    </w:p>
+    <w:p>
+      <w:pPr>
+        <w:jc w:val="center"/>
         <w:rPr>
           <w:rFonts w:ascii="Times New Roman" w:hAnsi="Times New Roman" w:cs="Times New Roman"/>
           <w:sz w:val="23"/>
@@ -64,6 +77,7 @@
     </w:p>
     <w:p>
       <w:pPr>
+        <w:jc w:val="center"/>
         <w:rPr>
           <w:rFonts w:ascii="Times New Roman" w:hAnsi="Times New Roman" w:cs="Times New Roman"/>
           <w:sz w:val="23"/>
@@ -81,6 +95,7 @@
     </w:p>
     <w:p>
       <w:pPr>
+        <w:jc w:val="center"/>
         <w:rPr>
           <w:rFonts w:ascii="Times New Roman" w:hAnsi="Times New Roman" w:cs="Times New Roman"/>
           <w:sz w:val="23"/>
@@ -99,6 +114,7 @@
     <w:p>
       <w:pPr>
         <w:pStyle w:val="CommentText"/>
+        <w:jc w:val="center"/>
         <w:rPr>
           <w:rFonts w:ascii="Times New Roman" w:hAnsi="Times New Roman" w:cs="Times New Roman"/>
           <w:sz w:val="23"/>
@@ -111,36 +127,37 @@
           <w:sz w:val="23"/>
           <w:szCs w:val="23"/>
         </w:rPr>
-        <w:t>Gaurav Sharma (SID 18103050)</w:t>
+        <w:t>Aditya (SID 18103075)</w:t>
       </w:r>
     </w:p>
     <w:p>
       <w:pPr>
         <w:pStyle w:val="CommentText"/>
+        <w:jc w:val="center"/>
         <w:rPr>
           <w:rFonts w:ascii="Times New Roman" w:hAnsi="Times New Roman" w:cs="Times New Roman"/>
           <w:sz w:val="23"/>
           <w:szCs w:val="23"/>
         </w:rPr>
       </w:pPr>
+      <w:proofErr w:type="spellStart"/>
       <w:r>
         <w:rPr>
           <w:rFonts w:ascii="Times New Roman" w:hAnsi="Times New Roman" w:cs="Times New Roman"/>
           <w:sz w:val="23"/>
           <w:szCs w:val="23"/>
         </w:rPr>
-        <w:t>Aditya (SID 18103075)</w:t>
-      </w:r>
-    </w:p>
-    <w:p>
-      <w:pPr>
-        <w:pStyle w:val="CommentText"/>
+        <w:t>Saarisht</w:t>
+      </w:r>
+      <w:proofErr w:type="spellEnd"/>
+      <w:r>
         <w:rPr>
           <w:rFonts w:ascii="Times New Roman" w:hAnsi="Times New Roman" w:cs="Times New Roman"/>
           <w:sz w:val="23"/>
           <w:szCs w:val="23"/>
         </w:rPr>
-      </w:pPr>
+        <w:t xml:space="preserve"> </w:t>
+      </w:r>
       <w:proofErr w:type="spellStart"/>
       <w:r>
         <w:rPr>
@@ -148,7 +165,7 @@
           <w:sz w:val="23"/>
           <w:szCs w:val="23"/>
         </w:rPr>
-        <w:t>Saarisht</w:t>
+        <w:t>Thaman</w:t>
       </w:r>
       <w:proofErr w:type="spellEnd"/>
       <w:r>
@@ -157,30 +174,32 @@
           <w:sz w:val="23"/>
           <w:szCs w:val="23"/>
         </w:rPr>
-        <w:t xml:space="preserve"> </w:t>
-      </w:r>
-      <w:proofErr w:type="spellStart"/>
-      <w:r>
+        <w:t xml:space="preserve"> (SID 18103063)</w:t>
+      </w:r>
+    </w:p>
+    <w:p>
+      <w:pPr>
+        <w:pStyle w:val="CommentText"/>
+        <w:jc w:val="center"/>
         <w:rPr>
           <w:rFonts w:ascii="Times New Roman" w:hAnsi="Times New Roman" w:cs="Times New Roman"/>
           <w:sz w:val="23"/>
           <w:szCs w:val="23"/>
         </w:rPr>
-        <w:t>Thaman</w:t>
-      </w:r>
-      <w:proofErr w:type="spellEnd"/>
+      </w:pPr>
       <w:r>
         <w:rPr>
           <w:rFonts w:ascii="Times New Roman" w:hAnsi="Times New Roman" w:cs="Times New Roman"/>
           <w:sz w:val="23"/>
           <w:szCs w:val="23"/>
         </w:rPr>
-        <w:t xml:space="preserve"> (SID 18103063)</w:t>
+        <w:t>Gaurav Sharma (SID 18103050)</w:t>
       </w:r>
     </w:p>
     <w:p>
       <w:pPr>
         <w:pStyle w:val="CommentText"/>
+        <w:jc w:val="center"/>
         <w:rPr>
           <w:rFonts w:ascii="Times New Roman" w:hAnsi="Times New Roman" w:cs="Times New Roman"/>
           <w:sz w:val="23"/>
@@ -245,14 +264,14 @@
           <w:sz w:val="24"/>
           <w:szCs w:val="24"/>
         </w:rPr>
-        <w:t xml:space="preserve">We will be creating an application where medicine practitioners can upload their technical images and we provide them with a correct and short caption and analysis of the image to get the severity level of the X-ray Scan. </w:t>
-      </w:r>
-      <w:r>
-        <w:rPr>
-          <w:sz w:val="24"/>
-          <w:szCs w:val="24"/>
-        </w:rPr>
-        <w:t>We’ll be using Hierarchical RNN (Recurrent Neural Networks) to generate paragraph for the final accurate report generation. We need to generate a professional radiology report for a given patient with claims supported by visual evidence, highlighting the area where the problem seems to be in the technical image.</w:t>
+        <w:t xml:space="preserve">An application where medicine practitioners can upload their technical images and the system provides them with a correct and short caption and analysis of the image to get the severity level of the X-ray Scan. </w:t>
+      </w:r>
+      <w:r>
+        <w:rPr>
+          <w:sz w:val="24"/>
+          <w:szCs w:val="24"/>
+        </w:rPr>
+        <w:t>We’ll be using Hierarchical RNN (Recurrent Neural Networks) to generate paragraph for the final accurate report generation. System needs to generate a professional radiology report for a given patient with claims supported by visual evidence, highlighting the area where the problem seems to be in the technical image.</w:t>
       </w:r>
       <w:r>
         <w:rPr>
@@ -445,7 +464,7 @@
           <w:sz w:val="24"/>
           <w:szCs w:val="24"/>
         </w:rPr>
-        <w:t xml:space="preserve">The reading of the images is usually conducted by expert Medical Professionals. However, reading every report and then diagnosing can be a challenging task especially in rural and highly populated regions, this is usually because in these sectors writing medical reports and maintain them is a very challenging task as it requires skills, hours and a surplus number of supporting </w:t>
+        <w:t xml:space="preserve">The reading of the images is usually conducted by expert Medical Professionals. However, reading every report and then diagnosing can be a challenging task especially in rural and highly populated regions, this is usually because in these sectors writing medical reports and maintain them is a very challenging task as it requires skills, hours and a surplus number of supporting staff which is highly unlikely for the task case under consideration. Also, in these areas where </w:t>
       </w:r>
       <w:r>
         <w:rPr>
@@ -454,7 +473,7 @@
           <w:szCs w:val="24"/>
         </w:rPr>
         <w:lastRenderedPageBreak/>
-        <w:t>staff which is highly unlikely for the task case under consideration. Also, in these areas where there are a significant number of patients and the task of reading, writing and maintain that many reports by a few health professionals can be tedious and time-consuming.</w:t>
+        <w:t>there are a significant number of patients and the task of reading, writing and maintain that many reports by a few health professionals can be tedious and time-consuming.</w:t>
       </w:r>
     </w:p>
     <w:p>
@@ -592,8 +611,526 @@
           <w:sz w:val="24"/>
           <w:szCs w:val="24"/>
         </w:rPr>
-        <w:t>Our design through this project essentially sums up to just generating medical image reports that can be further analyzed to give adequate treatment to the patient. The initial requirements for construction of the project would be datasets that comprise of images. The main steps that would be involved would be preprocessing of the images and then passing these images through a convolutional artificial neural network to get the desired output. One of our primary areas of focus would be on Knee X-Ray images. We can use the outputs and plug them into different RNN frameworks and look for probable solutions.</w:t>
-      </w:r>
+        <w:t>Design of the System essentially sums up to just generating medical image reports that can be further analyzed to give adequate treatment to the patient. The initial requirements for construction of the project would be datasets that comprise of images. The main steps that would be involved would be preprocessing of the images and then passing these images through a convolutional artificial neural network to get the desired output. One of our primary areas of focus would be on Knee X-Ray images. System can use the outputs and plug them into different RNN frameworks and look for probable solutions.</w:t>
+      </w:r>
+    </w:p>
+    <w:p>
+      <w:pPr>
+        <w:jc w:val="both"/>
+        <w:rPr>
+          <w:rFonts w:ascii="Times New Roman" w:hAnsi="Times New Roman" w:cs="Times New Roman"/>
+          <w:b/>
+          <w:bCs/>
+          <w:sz w:val="24"/>
+          <w:szCs w:val="24"/>
+          <w:u w:val="single"/>
+        </w:rPr>
+      </w:pPr>
+    </w:p>
+    <w:p>
+      <w:pPr>
+        <w:jc w:val="both"/>
+        <w:rPr>
+          <w:rFonts w:ascii="Times New Roman" w:hAnsi="Times New Roman" w:cs="Times New Roman"/>
+          <w:b/>
+          <w:bCs/>
+          <w:sz w:val="24"/>
+          <w:szCs w:val="24"/>
+          <w:u w:val="single"/>
+        </w:rPr>
+      </w:pPr>
+    </w:p>
+    <w:p>
+      <w:pPr>
+        <w:jc w:val="both"/>
+        <w:rPr>
+          <w:rFonts w:ascii="Times New Roman" w:hAnsi="Times New Roman" w:cs="Times New Roman"/>
+          <w:b/>
+          <w:bCs/>
+          <w:sz w:val="24"/>
+          <w:szCs w:val="24"/>
+          <w:u w:val="single"/>
+        </w:rPr>
+      </w:pPr>
+    </w:p>
+    <w:p>
+      <w:pPr>
+        <w:jc w:val="both"/>
+        <w:rPr>
+          <w:rFonts w:ascii="Times New Roman" w:hAnsi="Times New Roman" w:cs="Times New Roman"/>
+          <w:b/>
+          <w:bCs/>
+          <w:sz w:val="24"/>
+          <w:szCs w:val="24"/>
+          <w:u w:val="single"/>
+        </w:rPr>
+      </w:pPr>
+    </w:p>
+    <w:p>
+      <w:pPr>
+        <w:jc w:val="both"/>
+        <w:rPr>
+          <w:rFonts w:ascii="Times New Roman" w:hAnsi="Times New Roman" w:cs="Times New Roman"/>
+          <w:b/>
+          <w:bCs/>
+          <w:sz w:val="24"/>
+          <w:szCs w:val="24"/>
+          <w:u w:val="single"/>
+        </w:rPr>
+      </w:pPr>
+    </w:p>
+    <w:p>
+      <w:pPr>
+        <w:jc w:val="both"/>
+        <w:rPr>
+          <w:rFonts w:ascii="Times New Roman" w:hAnsi="Times New Roman" w:cs="Times New Roman"/>
+          <w:b/>
+          <w:bCs/>
+          <w:sz w:val="24"/>
+          <w:szCs w:val="24"/>
+          <w:u w:val="single"/>
+        </w:rPr>
+      </w:pPr>
+    </w:p>
+    <w:p>
+      <w:pPr>
+        <w:jc w:val="both"/>
+        <w:rPr>
+          <w:rFonts w:ascii="Times New Roman" w:hAnsi="Times New Roman" w:cs="Times New Roman"/>
+          <w:b/>
+          <w:bCs/>
+          <w:sz w:val="24"/>
+          <w:szCs w:val="24"/>
+          <w:u w:val="single"/>
+        </w:rPr>
+      </w:pPr>
+    </w:p>
+    <w:p>
+      <w:pPr>
+        <w:jc w:val="both"/>
+        <w:rPr>
+          <w:rFonts w:ascii="Times New Roman" w:hAnsi="Times New Roman" w:cs="Times New Roman"/>
+          <w:b/>
+          <w:bCs/>
+          <w:sz w:val="24"/>
+          <w:szCs w:val="24"/>
+          <w:u w:val="single"/>
+        </w:rPr>
+      </w:pPr>
+    </w:p>
+    <w:p>
+      <w:pPr>
+        <w:jc w:val="both"/>
+        <w:rPr>
+          <w:rFonts w:ascii="Times New Roman" w:hAnsi="Times New Roman" w:cs="Times New Roman"/>
+          <w:sz w:val="24"/>
+          <w:szCs w:val="24"/>
+        </w:rPr>
+      </w:pPr>
+      <w:r>
+        <w:rPr>
+          <w:rFonts w:ascii="Times New Roman" w:hAnsi="Times New Roman" w:cs="Times New Roman"/>
+          <w:b/>
+          <w:bCs/>
+          <w:sz w:val="24"/>
+          <w:szCs w:val="24"/>
+          <w:u w:val="single"/>
+        </w:rPr>
+        <w:lastRenderedPageBreak/>
+        <w:t>Sample</w:t>
+      </w:r>
+      <w:r>
+        <w:rPr>
+          <w:rFonts w:ascii="Times New Roman" w:hAnsi="Times New Roman" w:cs="Times New Roman"/>
+          <w:sz w:val="24"/>
+          <w:szCs w:val="24"/>
+        </w:rPr>
+        <w:t>:</w:t>
+      </w:r>
+    </w:p>
+    <w:p>
+      <w:pPr>
+        <w:jc w:val="both"/>
+        <w:rPr>
+          <w:rFonts w:ascii="Times New Roman" w:hAnsi="Times New Roman" w:cs="Times New Roman"/>
+          <w:noProof/>
+          <w:sz w:val="24"/>
+          <w:szCs w:val="24"/>
+        </w:rPr>
+      </w:pPr>
+      <w:r>
+        <w:pict w14:anchorId="57E43969">
+          <v:shapetype id="_x0000_t91" coordsize="21600,21600" o:spt="91" adj="15126,2912" path="m21600,6079l@0,0@0@1,12427@1qx,12158l,21600@4,21600@4,12158qy12427@2l@0@2@0,12158xe">
+            <v:stroke joinstyle="miter"/>
+            <v:formulas>
+              <v:f eqn="val #0"/>
+              <v:f eqn="val #1"/>
+              <v:f eqn="sum 12158 0 #1"/>
+              <v:f eqn="sum @2 0 #1"/>
+              <v:f eqn="prod @3 32768 32059"/>
+              <v:f eqn="prod @4 1 2"/>
+              <v:f eqn="sum 21600 0 #0"/>
+              <v:f eqn="prod @6 #1 6079"/>
+              <v:f eqn="sum @7 #0 0"/>
+            </v:formulas>
+            <v:path o:connecttype="custom" o:connectlocs="@0,0;@0,12158;@5,21600;21600,6079" o:connectangles="270,90,90,0" textboxrect="12427,@1,@8,@2;0,12158,@4,21600"/>
+            <v:handles>
+              <v:h position="#0,#1" xrange="12427,21600" yrange="0,6079"/>
+            </v:handles>
+          </v:shapetype>
+          <v:shape id="_x0000_s1030" type="#_x0000_t91" style="position:absolute;left:0;text-align:left;margin-left:418.8pt;margin-top:107.95pt;width:108pt;height:179.4pt;rotation:180;z-index:251659776" fillcolor="#4f81bd [3204]" strokecolor="#f2f2f2 [3041]" strokeweight="3pt">
+            <v:shadow on="t" type="perspective" color="#243f60 [1604]" opacity=".5" offset="1pt" offset2="-1pt"/>
+          </v:shape>
+        </w:pict>
+      </w:r>
+      <w:r>
+        <w:pict w14:anchorId="697B5D0A">
+          <v:rect id="_x0000_s1029" style="position:absolute;left:0;text-align:left;margin-left:459pt;margin-top:39.55pt;width:78pt;height:52.2pt;z-index:251658752">
+            <v:textbox>
+              <w:txbxContent>
+                <w:p>
+                  <w:pPr>
+                    <w:rPr>
+                      <w:lang w:val="en-IN"/>
+                    </w:rPr>
+                  </w:pPr>
+                  <w:r>
+                    <w:rPr>
+                      <w:lang w:val="en-IN"/>
+                    </w:rPr>
+                    <w:t>Osteoarthritis Grade Detection</w:t>
+                  </w:r>
+                </w:p>
+              </w:txbxContent>
+            </v:textbox>
+          </v:rect>
+        </w:pict>
+      </w:r>
+      <w:r>
+        <w:pict w14:anchorId="3CAD380D">
+          <v:shapetype id="_x0000_t13" coordsize="21600,21600" o:spt="13" adj="16200,5400" path="m@0,l@0@1,0@1,0@2@0@2@0,21600,21600,10800xe">
+            <v:stroke joinstyle="miter"/>
+            <v:formulas>
+              <v:f eqn="val #0"/>
+              <v:f eqn="val #1"/>
+              <v:f eqn="sum height 0 #1"/>
+              <v:f eqn="sum 10800 0 #1"/>
+              <v:f eqn="sum width 0 #0"/>
+              <v:f eqn="prod @4 @3 10800"/>
+              <v:f eqn="sum width 0 @5"/>
+            </v:formulas>
+            <v:path o:connecttype="custom" o:connectlocs="@0,0;0,10800;@0,21600;21600,10800" o:connectangles="270,180,90,0" textboxrect="0,@1,@6,@2"/>
+            <v:handles>
+              <v:h position="#0,#1" xrange="0,21600" yrange="0,10800"/>
+            </v:handles>
+          </v:shapetype>
+          <v:shape id="_x0000_s1028" type="#_x0000_t13" style="position:absolute;left:0;text-align:left;margin-left:409.8pt;margin-top:58.75pt;width:41.4pt;height:16.2pt;z-index:251657728" fillcolor="#4f81bd [3204]" strokecolor="#f2f2f2 [3041]" strokeweight="3pt">
+            <v:shadow on="t" type="perspective" color="#243f60 [1604]" opacity=".5" offset="1pt" offset2="-1pt"/>
+          </v:shape>
+        </w:pict>
+      </w:r>
+      <w:r>
+        <w:pict w14:anchorId="5C4C2862">
+          <v:shape id="_x0000_s1027" type="#_x0000_t13" style="position:absolute;left:0;text-align:left;margin-left:261pt;margin-top:62.95pt;width:41.4pt;height:16.2pt;z-index:251656704" fillcolor="#4f81bd [3204]" strokecolor="#f2f2f2 [3041]" strokeweight="3pt">
+            <v:shadow on="t" type="perspective" color="#243f60 [1604]" opacity=".5" offset="1pt" offset2="-1pt"/>
+          </v:shape>
+        </w:pict>
+      </w:r>
+      <w:r>
+        <w:pict w14:anchorId="70B61363">
+          <v:shape id="_x0000_s1026" type="#_x0000_t13" style="position:absolute;left:0;text-align:left;margin-left:108pt;margin-top:65.35pt;width:41.4pt;height:16.2pt;z-index:251655680" fillcolor="#4f81bd [3204]" strokecolor="#f2f2f2 [3041]" strokeweight="3pt">
+            <v:shadow on="t" type="perspective" color="#243f60 [1604]" opacity=".5" offset="1pt" offset2="-1pt"/>
+          </v:shape>
+        </w:pict>
+      </w:r>
+      <w:r>
+        <w:rPr>
+          <w:rFonts w:ascii="Times New Roman" w:hAnsi="Times New Roman" w:cs="Times New Roman"/>
+          <w:noProof/>
+          <w:sz w:val="24"/>
+          <w:szCs w:val="24"/>
+        </w:rPr>
+        <w:drawing>
+          <wp:inline distT="0" distB="0" distL="0" distR="0" wp14:anchorId="1412AA5D" wp14:editId="00CA306E">
+            <wp:extent cx="1310640" cy="1729740"/>
+            <wp:effectExtent l="0" t="0" r="0" b="0"/>
+            <wp:docPr id="3" name="Picture 3"/>
+            <wp:cNvGraphicFramePr>
+              <a:graphicFrameLocks xmlns:a="http://schemas.openxmlformats.org/drawingml/2006/main" noChangeAspect="1"/>
+            </wp:cNvGraphicFramePr>
+            <a:graphic xmlns:a="http://schemas.openxmlformats.org/drawingml/2006/main">
+              <a:graphicData uri="http://schemas.openxmlformats.org/drawingml/2006/picture">
+                <pic:pic xmlns:pic="http://schemas.openxmlformats.org/drawingml/2006/picture">
+                  <pic:nvPicPr>
+                    <pic:cNvPr id="0" name="Picture 1"/>
+                    <pic:cNvPicPr>
+                      <a:picLocks noChangeAspect="1" noChangeArrowheads="1"/>
+                    </pic:cNvPicPr>
+                  </pic:nvPicPr>
+                  <pic:blipFill>
+                    <a:blip r:embed="rId4" cstate="print">
+                      <a:extLst>
+                        <a:ext uri="{28A0092B-C50C-407E-A947-70E740481C1C}">
+                          <a14:useLocalDpi xmlns:a14="http://schemas.microsoft.com/office/drawing/2010/main" val="0"/>
+                        </a:ext>
+                      </a:extLst>
+                    </a:blip>
+                    <a:srcRect/>
+                    <a:stretch>
+                      <a:fillRect/>
+                    </a:stretch>
+                  </pic:blipFill>
+                  <pic:spPr bwMode="auto">
+                    <a:xfrm>
+                      <a:off x="0" y="0"/>
+                      <a:ext cx="1310640" cy="1729740"/>
+                    </a:xfrm>
+                    <a:prstGeom prst="rect">
+                      <a:avLst/>
+                    </a:prstGeom>
+                    <a:noFill/>
+                    <a:ln>
+                      <a:noFill/>
+                    </a:ln>
+                  </pic:spPr>
+                </pic:pic>
+              </a:graphicData>
+            </a:graphic>
+          </wp:inline>
+        </w:drawing>
+      </w:r>
+      <w:r>
+        <w:rPr>
+          <w:rFonts w:ascii="Times New Roman" w:hAnsi="Times New Roman" w:cs="Times New Roman"/>
+          <w:noProof/>
+          <w:sz w:val="24"/>
+          <w:szCs w:val="24"/>
+        </w:rPr>
+        <w:t xml:space="preserve">                 </w:t>
+      </w:r>
+      <w:r>
+        <w:rPr>
+          <w:rFonts w:ascii="Times New Roman" w:hAnsi="Times New Roman" w:cs="Times New Roman"/>
+          <w:noProof/>
+          <w:sz w:val="24"/>
+          <w:szCs w:val="24"/>
+        </w:rPr>
+        <w:drawing>
+          <wp:inline distT="0" distB="0" distL="0" distR="0" wp14:anchorId="2B1E6CC1" wp14:editId="05F28C7F">
+            <wp:extent cx="1295400" cy="1706880"/>
+            <wp:effectExtent l="0" t="0" r="0" b="0"/>
+            <wp:docPr id="2" name="Picture 2"/>
+            <wp:cNvGraphicFramePr>
+              <a:graphicFrameLocks xmlns:a="http://schemas.openxmlformats.org/drawingml/2006/main" noChangeAspect="1"/>
+            </wp:cNvGraphicFramePr>
+            <a:graphic xmlns:a="http://schemas.openxmlformats.org/drawingml/2006/main">
+              <a:graphicData uri="http://schemas.openxmlformats.org/drawingml/2006/picture">
+                <pic:pic xmlns:pic="http://schemas.openxmlformats.org/drawingml/2006/picture">
+                  <pic:nvPicPr>
+                    <pic:cNvPr id="0" name="Picture 2"/>
+                    <pic:cNvPicPr>
+                      <a:picLocks noChangeAspect="1" noChangeArrowheads="1"/>
+                    </pic:cNvPicPr>
+                  </pic:nvPicPr>
+                  <pic:blipFill>
+                    <a:blip r:embed="rId5" cstate="print">
+                      <a:extLst>
+                        <a:ext uri="{28A0092B-C50C-407E-A947-70E740481C1C}">
+                          <a14:useLocalDpi xmlns:a14="http://schemas.microsoft.com/office/drawing/2010/main" val="0"/>
+                        </a:ext>
+                      </a:extLst>
+                    </a:blip>
+                    <a:srcRect/>
+                    <a:stretch>
+                      <a:fillRect/>
+                    </a:stretch>
+                  </pic:blipFill>
+                  <pic:spPr bwMode="auto">
+                    <a:xfrm>
+                      <a:off x="0" y="0"/>
+                      <a:ext cx="1295400" cy="1706880"/>
+                    </a:xfrm>
+                    <a:prstGeom prst="rect">
+                      <a:avLst/>
+                    </a:prstGeom>
+                    <a:noFill/>
+                    <a:ln>
+                      <a:noFill/>
+                    </a:ln>
+                  </pic:spPr>
+                </pic:pic>
+              </a:graphicData>
+            </a:graphic>
+          </wp:inline>
+        </w:drawing>
+      </w:r>
+      <w:r>
+        <w:rPr>
+          <w:rFonts w:ascii="Times New Roman" w:hAnsi="Times New Roman" w:cs="Times New Roman"/>
+          <w:noProof/>
+          <w:sz w:val="24"/>
+          <w:szCs w:val="24"/>
+        </w:rPr>
+        <w:t xml:space="preserve">                </w:t>
+      </w:r>
+      <w:r>
+        <w:rPr>
+          <w:rFonts w:ascii="Times New Roman" w:hAnsi="Times New Roman" w:cs="Times New Roman"/>
+          <w:noProof/>
+          <w:sz w:val="24"/>
+          <w:szCs w:val="24"/>
+        </w:rPr>
+        <w:drawing>
+          <wp:inline distT="0" distB="0" distL="0" distR="0" wp14:anchorId="493F0014" wp14:editId="6E54A9A1">
+            <wp:extent cx="1287780" cy="1699260"/>
+            <wp:effectExtent l="0" t="0" r="0" b="0"/>
+            <wp:docPr id="1" name="Picture 1"/>
+            <wp:cNvGraphicFramePr>
+              <a:graphicFrameLocks xmlns:a="http://schemas.openxmlformats.org/drawingml/2006/main" noChangeAspect="1"/>
+            </wp:cNvGraphicFramePr>
+            <a:graphic xmlns:a="http://schemas.openxmlformats.org/drawingml/2006/main">
+              <a:graphicData uri="http://schemas.openxmlformats.org/drawingml/2006/picture">
+                <pic:pic xmlns:pic="http://schemas.openxmlformats.org/drawingml/2006/picture">
+                  <pic:nvPicPr>
+                    <pic:cNvPr id="0" name="Picture 3"/>
+                    <pic:cNvPicPr>
+                      <a:picLocks noChangeAspect="1" noChangeArrowheads="1"/>
+                    </pic:cNvPicPr>
+                  </pic:nvPicPr>
+                  <pic:blipFill>
+                    <a:blip r:embed="rId6" cstate="print">
+                      <a:extLst>
+                        <a:ext uri="{28A0092B-C50C-407E-A947-70E740481C1C}">
+                          <a14:useLocalDpi xmlns:a14="http://schemas.microsoft.com/office/drawing/2010/main" val="0"/>
+                        </a:ext>
+                      </a:extLst>
+                    </a:blip>
+                    <a:srcRect/>
+                    <a:stretch>
+                      <a:fillRect/>
+                    </a:stretch>
+                  </pic:blipFill>
+                  <pic:spPr bwMode="auto">
+                    <a:xfrm>
+                      <a:off x="0" y="0"/>
+                      <a:ext cx="1287780" cy="1699260"/>
+                    </a:xfrm>
+                    <a:prstGeom prst="rect">
+                      <a:avLst/>
+                    </a:prstGeom>
+                    <a:noFill/>
+                    <a:ln>
+                      <a:noFill/>
+                    </a:ln>
+                  </pic:spPr>
+                </pic:pic>
+              </a:graphicData>
+            </a:graphic>
+          </wp:inline>
+        </w:drawing>
+      </w:r>
+    </w:p>
+    <w:p>
+      <w:pPr>
+        <w:jc w:val="both"/>
+        <w:rPr>
+          <w:rFonts w:ascii="Times New Roman" w:hAnsi="Times New Roman" w:cs="Times New Roman"/>
+          <w:noProof/>
+          <w:sz w:val="24"/>
+          <w:szCs w:val="24"/>
+        </w:rPr>
+      </w:pPr>
+      <w:r>
+        <w:rPr>
+          <w:rFonts w:ascii="Times New Roman" w:hAnsi="Times New Roman" w:cs="Times New Roman"/>
+          <w:noProof/>
+          <w:sz w:val="24"/>
+          <w:szCs w:val="24"/>
+        </w:rPr>
+        <w:t>Original Image                           Contrast and Brightness               Edge Detection</w:t>
+      </w:r>
+    </w:p>
+    <w:p>
+      <w:pPr>
+        <w:jc w:val="both"/>
+        <w:rPr>
+          <w:rFonts w:ascii="Times New Roman" w:hAnsi="Times New Roman" w:cs="Times New Roman"/>
+          <w:noProof/>
+          <w:sz w:val="24"/>
+          <w:szCs w:val="24"/>
+        </w:rPr>
+      </w:pPr>
+      <w:r>
+        <w:rPr>
+          <w:rFonts w:ascii="Times New Roman" w:hAnsi="Times New Roman" w:cs="Times New Roman"/>
+          <w:noProof/>
+          <w:sz w:val="24"/>
+          <w:szCs w:val="24"/>
+        </w:rPr>
+        <w:t xml:space="preserve">                                                             Corrected</w:t>
+      </w:r>
+    </w:p>
+    <w:p>
+      <w:pPr>
+        <w:jc w:val="both"/>
+        <w:rPr>
+          <w:rFonts w:ascii="Times New Roman" w:hAnsi="Times New Roman" w:cs="Times New Roman"/>
+          <w:sz w:val="24"/>
+          <w:szCs w:val="24"/>
+        </w:rPr>
+      </w:pPr>
+    </w:p>
+    <w:p>
+      <w:pPr>
+        <w:jc w:val="both"/>
+        <w:rPr>
+          <w:rFonts w:ascii="Times New Roman" w:hAnsi="Times New Roman" w:cs="Times New Roman"/>
+          <w:b/>
+          <w:bCs/>
+          <w:sz w:val="64"/>
+          <w:szCs w:val="64"/>
+        </w:rPr>
+      </w:pPr>
+      <w:r>
+        <w:rPr>
+          <w:rFonts w:ascii="Times New Roman" w:hAnsi="Times New Roman" w:cs="Times New Roman"/>
+          <w:b/>
+          <w:bCs/>
+          <w:sz w:val="64"/>
+          <w:szCs w:val="64"/>
+        </w:rPr>
+        <w:t>SAMPLE REPORT HERE</w:t>
+      </w:r>
+    </w:p>
+    <w:p>
+      <w:pPr>
+        <w:jc w:val="both"/>
+        <w:rPr>
+          <w:rFonts w:ascii="Times New Roman" w:hAnsi="Times New Roman" w:cs="Times New Roman"/>
+          <w:sz w:val="24"/>
+          <w:szCs w:val="24"/>
+        </w:rPr>
+      </w:pPr>
+    </w:p>
+    <w:p>
+      <w:pPr>
+        <w:jc w:val="both"/>
+        <w:rPr>
+          <w:rFonts w:ascii="Times New Roman" w:hAnsi="Times New Roman" w:cs="Times New Roman"/>
+          <w:sz w:val="24"/>
+          <w:szCs w:val="24"/>
+        </w:rPr>
+      </w:pPr>
+    </w:p>
+    <w:p>
+      <w:pPr>
+        <w:jc w:val="both"/>
+        <w:rPr>
+          <w:rFonts w:ascii="Times New Roman" w:hAnsi="Times New Roman" w:cs="Times New Roman"/>
+          <w:sz w:val="24"/>
+          <w:szCs w:val="24"/>
+        </w:rPr>
+      </w:pPr>
     </w:p>
     <w:p>
       <w:pPr>
@@ -633,7 +1170,7 @@
           <w:sz w:val="24"/>
           <w:szCs w:val="24"/>
         </w:rPr>
-        <w:t>We aim to want to create a possible Web Application where medicine practitioners can upload their technical images and we provide them with a correct and short caption and analysis of the image to get the severity level of the diagnosis. We most likely be using MERN (</w:t>
+        <w:t>A Web Application where medicine practitioners can upload their technical images and we provide them with a correct and short caption and analysis of the image to get the severity level of the diagnosis. System will most likely utilize the MERN (</w:t>
       </w:r>
       <w:r>
         <w:rPr>
@@ -650,7 +1187,7 @@
           <w:sz w:val="24"/>
           <w:szCs w:val="24"/>
         </w:rPr>
-        <w:t>) stack since data can be large to handle and process; incorporating that with either java or python to use the hierarchical RNN from TensorFlow {We aim to do this by using Deep Learning algorithms for image classification and RNN for natural language processing}.</w:t>
+        <w:t>) stack since data can be large to handle and process; incorporating that with either java or python to use the hierarchical RNN from TensorFlow {this will be accomplished by using Deep Learning algorithms for image classification and RNN for natural language processing}.</w:t>
       </w:r>
     </w:p>
     <w:p>
@@ -669,7 +1206,7 @@
         </w:rPr>
         <w:t xml:space="preserve">Repository Link: - </w:t>
       </w:r>
-      <w:hyperlink r:id="rId4" w:history="1">
+      <w:hyperlink r:id="rId7" w:history="1">
         <w:r>
           <w:rPr>
             <w:rStyle w:val="Hyperlink"/>
@@ -678,6 +1215,7 @@
         </w:r>
       </w:hyperlink>
     </w:p>
+    <w:p/>
     <w:sectPr>
       <w:pgSz w:w="12240" w:h="15840"/>
       <w:pgMar w:top="1440" w:right="1440" w:bottom="1440" w:left="1440" w:header="0" w:footer="0" w:gutter="0"/>

</xml_diff>